<commit_message>
fix layout subir tarjeta estudiante
</commit_message>
<xml_diff>
--- a/backend/uploads/templates/test.docx
+++ b/backend/uploads/templates/test.docx
@@ -180,7 +180,16 @@
         </w:rPr>
       </w:pPr>
       <w:r>
-        <w:t xml:space="preserve">( ) </w:t>
+        <w:t xml:space="preserve">( </w:t>
+      </w:r>
+      <w:r>
+        <w:rPr>
+          <w:u w:val="single"/>
+        </w:rPr>
+        <w:t>X</w:t>
+      </w:r>
+      <w:r>
+        <w:t xml:space="preserve">) </w:t>
       </w:r>
       <w:r>
         <w:t>{.}</w:t>

</xml_diff>

<commit_message>
fix departamentos,inquilinos,pagos y contratos
</commit_message>
<xml_diff>
--- a/backend/uploads/templates/test.docx
+++ b/backend/uploads/templates/test.docx
@@ -7,7 +7,7 @@
         <w:spacing w:after="120"/>
       </w:pPr>
       <w:r>
-        <w:t xml:space="preserve">QUE CELEBRAN POR UNA PARTE LA SRA. MARIA ESTHER DÍAZ DE LEÓN OLIVARES, A QUIEN EN LO SUCESIVO SE LE DENOMINARÁ “LA ARRENDADORA”, Y POR OTRA PARTE EL C. </w:t>
+        <w:t xml:space="preserve">QUE CELEBRAN POR UNA PARTE LA SRA. ESTHER DÍAZ DE LEÓN OLIVARES, A QUIEN EN LO SUCESIVO SE LE DENOMINARÁ “LA ARRENDADORA”, Y POR OTRA PARTE EL C. </w:t>
       </w:r>
       <w:r>
         <w:t>{</w:t>
@@ -635,15 +635,7 @@
         <w:spacing w:after="120"/>
       </w:pPr>
       <w:r>
-        <w:t xml:space="preserve">Sra. </w:t>
-      </w:r>
-      <w:proofErr w:type="spellStart"/>
-      <w:r>
-        <w:t>Maria</w:t>
-      </w:r>
-      <w:proofErr w:type="spellEnd"/>
-      <w:r>
-        <w:t xml:space="preserve"> Esther Díaz de León Olivares</w:t>
+        <w:t>Sra. Esther Díaz de León Olivares</w:t>
       </w:r>
     </w:p>
     <w:p>

</xml_diff>